<commit_message>
Avances en mi parte
</commit_message>
<xml_diff>
--- a/TG1.docx
+++ b/TG1.docx
@@ -3806,15 +3806,7 @@
         <w:t xml:space="preserve">compartido a </w:t>
       </w:r>
       <w:r>
-        <w:t xml:space="preserve">la planificación del trabajo utilizando una herramienta online de diagramación Gantt (por  ejemplo, </w:t>
-      </w:r>
-      <w:proofErr w:type="spellStart"/>
-      <w:r>
-        <w:t>GanttPro</w:t>
-      </w:r>
-      <w:proofErr w:type="spellEnd"/>
-      <w:r>
-        <w:t>, versión gratuita).</w:t>
+        <w:t>la planificación del trabajo utilizando una herramienta online de diagramación Gantt (por  ejemplo, GanttPro, versión gratuita).</w:t>
       </w:r>
     </w:p>
     <w:p>
@@ -3870,29 +3862,13 @@
     </w:p>
     <w:p>
       <w:r>
-        <w:t xml:space="preserve">En este apartado debe incluirse un enlace (URL) a un repositorio en </w:t>
-      </w:r>
-      <w:proofErr w:type="spellStart"/>
-      <w:r>
-        <w:t>GitHub</w:t>
-      </w:r>
-      <w:proofErr w:type="spellEnd"/>
-      <w:r>
-        <w:t xml:space="preserve"> </w:t>
+        <w:t xml:space="preserve">En este apartado debe incluirse un enlace (URL) a un repositorio en GitHub </w:t>
       </w:r>
       <w:r>
         <w:t xml:space="preserve">o </w:t>
       </w:r>
       <w:r>
-        <w:t xml:space="preserve">en </w:t>
-      </w:r>
-      <w:proofErr w:type="spellStart"/>
-      <w:r>
-        <w:t>BitBucket</w:t>
-      </w:r>
-      <w:proofErr w:type="spellEnd"/>
-      <w:r>
-        <w:t xml:space="preserve"> creado para el trabajo.</w:t>
+        <w:t>en BitBucket creado para el trabajo.</w:t>
       </w:r>
     </w:p>
     <w:p>
@@ -3940,8 +3916,6 @@
       <w:r>
         <w:t xml:space="preserve"> del trabajo.</w:t>
       </w:r>
-      <w:bookmarkStart w:id="4" w:name="_GoBack"/>
-      <w:bookmarkEnd w:id="4"/>
     </w:p>
     <w:p/>
     <w:p>
@@ -3949,14 +3923,14 @@
         <w:pStyle w:val="Ttulo1"/>
         <w:spacing w:before="360"/>
       </w:pPr>
-      <w:bookmarkStart w:id="5" w:name="_Toc444537690"/>
+      <w:bookmarkStart w:id="4" w:name="_Toc444537690"/>
       <w:r>
         <w:t xml:space="preserve">2. </w:t>
       </w:r>
       <w:r>
         <w:t>Descripción del tipo de tecnología</w:t>
       </w:r>
-      <w:bookmarkEnd w:id="5"/>
+      <w:bookmarkEnd w:id="4"/>
     </w:p>
     <w:p>
       <w:r>
@@ -4019,7 +3993,7 @@
       <w:pPr>
         <w:pStyle w:val="Ttulo1"/>
       </w:pPr>
-      <w:bookmarkStart w:id="6" w:name="_Toc444537691"/>
+      <w:bookmarkStart w:id="5" w:name="_Toc444537691"/>
       <w:r>
         <w:lastRenderedPageBreak/>
         <w:t xml:space="preserve">3. </w:t>
@@ -4030,132 +4004,116 @@
       <w:r>
         <w:t xml:space="preserve"> (documentos)</w:t>
       </w:r>
+      <w:bookmarkEnd w:id="5"/>
+    </w:p>
+    <w:p>
+      <w:r>
+        <w:t>En los sub-apartados de este apartado se deben indicar documentos de interés para aprender sobre el tipo de tecnología en general, y sobre cada una de las tecnologías elegidas.</w:t>
+      </w:r>
+    </w:p>
+    <w:p>
+      <w:r>
+        <w:t xml:space="preserve">Sobre cada </w:t>
+      </w:r>
+      <w:r>
+        <w:t>documento</w:t>
+      </w:r>
+      <w:r>
+        <w:t xml:space="preserve"> se debe </w:t>
+      </w:r>
+    </w:p>
+    <w:p>
+      <w:pPr>
+        <w:pStyle w:val="Ttulo2"/>
+      </w:pPr>
+      <w:bookmarkStart w:id="6" w:name="_Toc444537692"/>
+      <w:r>
+        <w:t>3.</w:t>
+      </w:r>
+      <w:r>
+        <w:t>1 Fuentes sobre el tipo de tecnología</w:t>
+      </w:r>
+      <w:r>
+        <w:t xml:space="preserve"> en general</w:t>
+      </w:r>
       <w:bookmarkEnd w:id="6"/>
     </w:p>
     <w:p>
-      <w:r>
-        <w:t>En los sub-apartados de este apartado se deben indicar documentos de interés para aprender sobre el tipo de tecnología en general, y sobre cada una de las tecnologías elegidas.</w:t>
-      </w:r>
-    </w:p>
-    <w:p>
-      <w:r>
-        <w:t xml:space="preserve">Sobre cada </w:t>
-      </w:r>
-      <w:r>
-        <w:t>documento</w:t>
-      </w:r>
-      <w:r>
-        <w:t xml:space="preserve"> se debe </w:t>
-      </w:r>
-    </w:p>
+      <w:pPr>
+        <w:pStyle w:val="Ttulo3"/>
+      </w:pPr>
+      <w:bookmarkStart w:id="7" w:name="_Toc444537693"/>
+      <w:r>
+        <w:t>3.1.1 Fuente de información 1 sobre el tipo de tecnología en general</w:t>
+      </w:r>
+      <w:bookmarkEnd w:id="7"/>
+    </w:p>
+    <w:p>
+      <w:pPr>
+        <w:pStyle w:val="Ttulo3"/>
+      </w:pPr>
+      <w:bookmarkStart w:id="8" w:name="_Toc444537694"/>
+      <w:r>
+        <w:t>3.1.2 Fuente de información 2 sobre el tipo de tecnología en general</w:t>
+      </w:r>
+      <w:bookmarkEnd w:id="8"/>
+    </w:p>
+    <w:p>
+      <w:pPr>
+        <w:pStyle w:val="Ttulo3"/>
+      </w:pPr>
+      <w:bookmarkStart w:id="9" w:name="_Toc444537695"/>
+      <w:r>
+        <w:t>3.1.n Fuente de información n sobre el tipo de tecnología en general</w:t>
+      </w:r>
+      <w:bookmarkEnd w:id="9"/>
+    </w:p>
+    <w:p/>
     <w:p>
       <w:pPr>
         <w:pStyle w:val="Ttulo2"/>
       </w:pPr>
-      <w:bookmarkStart w:id="7" w:name="_Toc444537692"/>
-      <w:r>
-        <w:t>3.</w:t>
-      </w:r>
-      <w:r>
-        <w:t>1 Fuentes sobre el tipo de tecnología</w:t>
-      </w:r>
-      <w:r>
-        <w:t xml:space="preserve"> en general</w:t>
-      </w:r>
-      <w:bookmarkEnd w:id="7"/>
+      <w:bookmarkStart w:id="10" w:name="_Toc444537696"/>
+      <w:r>
+        <w:t xml:space="preserve">3.2 </w:t>
+      </w:r>
+      <w:r>
+        <w:t>Fuentes sobre la tecnología</w:t>
+      </w:r>
+      <w:r>
+        <w:t xml:space="preserve"> específica A</w:t>
+      </w:r>
+      <w:bookmarkEnd w:id="10"/>
     </w:p>
     <w:p>
       <w:pPr>
         <w:pStyle w:val="Ttulo3"/>
       </w:pPr>
-      <w:bookmarkStart w:id="8" w:name="_Toc444537693"/>
-      <w:r>
-        <w:t>3.1.1 Fuente de información 1 sobre el tipo de tecnología en general</w:t>
-      </w:r>
-      <w:bookmarkEnd w:id="8"/>
+      <w:bookmarkStart w:id="11" w:name="_Toc444537697"/>
+      <w:r>
+        <w:t>3.2.1 Fuente de información 1 sobre la tecnología específica A</w:t>
+      </w:r>
+      <w:bookmarkEnd w:id="11"/>
     </w:p>
     <w:p>
       <w:pPr>
         <w:pStyle w:val="Ttulo3"/>
       </w:pPr>
-      <w:bookmarkStart w:id="9" w:name="_Toc444537694"/>
-      <w:r>
-        <w:t>3.1.2 Fuente de información 2 sobre el tipo de tecnología en general</w:t>
-      </w:r>
-      <w:bookmarkEnd w:id="9"/>
+      <w:bookmarkStart w:id="12" w:name="_Toc444537698"/>
+      <w:r>
+        <w:t>3.2.2 Fuente de información 2 sobre la tecnología específica A</w:t>
+      </w:r>
+      <w:bookmarkEnd w:id="12"/>
     </w:p>
     <w:p>
       <w:pPr>
         <w:pStyle w:val="Ttulo3"/>
       </w:pPr>
-      <w:bookmarkStart w:id="10" w:name="_Toc444537695"/>
-      <w:r>
-        <w:t>3.1</w:t>
-      </w:r>
-      <w:proofErr w:type="gramStart"/>
-      <w:r>
-        <w:t>.n</w:t>
-      </w:r>
-      <w:proofErr w:type="gramEnd"/>
-      <w:r>
-        <w:t xml:space="preserve"> Fuente de información n sobre el tipo de tecnología en general</w:t>
-      </w:r>
-      <w:bookmarkEnd w:id="10"/>
-    </w:p>
-    <w:p/>
-    <w:p>
-      <w:pPr>
-        <w:pStyle w:val="Ttulo2"/>
-      </w:pPr>
-      <w:bookmarkStart w:id="11" w:name="_Toc444537696"/>
-      <w:r>
-        <w:t xml:space="preserve">3.2 </w:t>
-      </w:r>
-      <w:r>
-        <w:t>Fuentes sobre la tecnología</w:t>
-      </w:r>
-      <w:r>
-        <w:t xml:space="preserve"> específica A</w:t>
-      </w:r>
-      <w:bookmarkEnd w:id="11"/>
-    </w:p>
-    <w:p>
-      <w:pPr>
-        <w:pStyle w:val="Ttulo3"/>
-      </w:pPr>
-      <w:bookmarkStart w:id="12" w:name="_Toc444537697"/>
-      <w:r>
-        <w:t>3.2.1 Fuente de información 1 sobre la tecnología específica A</w:t>
-      </w:r>
-      <w:bookmarkEnd w:id="12"/>
-    </w:p>
-    <w:p>
-      <w:pPr>
-        <w:pStyle w:val="Ttulo3"/>
-      </w:pPr>
-      <w:bookmarkStart w:id="13" w:name="_Toc444537698"/>
-      <w:r>
-        <w:t>3.2.2 Fuente de información 2 sobre la tecnología específica A</w:t>
+      <w:bookmarkStart w:id="13" w:name="_Toc444537699"/>
+      <w:r>
+        <w:t>3.2.n Fuente de información n sobre la tecnología específica A</w:t>
       </w:r>
       <w:bookmarkEnd w:id="13"/>
-    </w:p>
-    <w:p>
-      <w:pPr>
-        <w:pStyle w:val="Ttulo3"/>
-      </w:pPr>
-      <w:bookmarkStart w:id="14" w:name="_Toc444537699"/>
-      <w:r>
-        <w:t>3.2</w:t>
-      </w:r>
-      <w:proofErr w:type="gramStart"/>
-      <w:r>
-        <w:t>.n</w:t>
-      </w:r>
-      <w:proofErr w:type="gramEnd"/>
-      <w:r>
-        <w:t xml:space="preserve"> Fuente de información n sobre la tecnología específica A</w:t>
-      </w:r>
-      <w:bookmarkEnd w:id="14"/>
     </w:p>
     <w:p/>
     <w:p/>
@@ -4163,7 +4121,7 @@
       <w:pPr>
         <w:pStyle w:val="Ttulo2"/>
       </w:pPr>
-      <w:bookmarkStart w:id="15" w:name="_Toc444537700"/>
+      <w:bookmarkStart w:id="14" w:name="_Toc444537700"/>
       <w:r>
         <w:t xml:space="preserve">3.3 </w:t>
       </w:r>
@@ -4173,15 +4131,25 @@
       <w:r>
         <w:t xml:space="preserve"> específica B</w:t>
       </w:r>
+      <w:bookmarkEnd w:id="14"/>
+    </w:p>
+    <w:p>
+      <w:pPr>
+        <w:pStyle w:val="Ttulo3"/>
+      </w:pPr>
+      <w:bookmarkStart w:id="15" w:name="_Toc444537701"/>
+      <w:r>
+        <w:t>3.3.1 Fuente de información 1 sobre la tecnología específica B</w:t>
+      </w:r>
       <w:bookmarkEnd w:id="15"/>
     </w:p>
     <w:p>
       <w:pPr>
         <w:pStyle w:val="Ttulo3"/>
       </w:pPr>
-      <w:bookmarkStart w:id="16" w:name="_Toc444537701"/>
-      <w:r>
-        <w:t>3.3.1 Fuente de información 1 sobre la tecnología específica B</w:t>
+      <w:bookmarkStart w:id="16" w:name="_Toc444537702"/>
+      <w:r>
+        <w:t>3.3.2 Fuente de información 2 sobre la tecnología específica B</w:t>
       </w:r>
       <w:bookmarkEnd w:id="16"/>
     </w:p>
@@ -4189,113 +4157,87 @@
       <w:pPr>
         <w:pStyle w:val="Ttulo3"/>
       </w:pPr>
-      <w:bookmarkStart w:id="17" w:name="_Toc444537702"/>
-      <w:r>
-        <w:t>3.3.2 Fuente de información 2 sobre la tecnología específica B</w:t>
+      <w:bookmarkStart w:id="17" w:name="_Toc444537703"/>
+      <w:r>
+        <w:t>3.3.n Fuente de información n sobre la tecnología específica B</w:t>
       </w:r>
       <w:bookmarkEnd w:id="17"/>
     </w:p>
+    <w:p/>
+    <w:p>
+      <w:pPr>
+        <w:pStyle w:val="Ttulo1"/>
+      </w:pPr>
+      <w:bookmarkStart w:id="18" w:name="_Toc444537704"/>
+      <w:r>
+        <w:t xml:space="preserve">4. </w:t>
+      </w:r>
+      <w:r>
+        <w:t>Fuentes de información</w:t>
+      </w:r>
+      <w:r>
+        <w:t xml:space="preserve"> (cursos no gratuitos)</w:t>
+      </w:r>
+      <w:bookmarkEnd w:id="18"/>
+    </w:p>
+    <w:p>
+      <w:pPr>
+        <w:pStyle w:val="Ttulo2"/>
+      </w:pPr>
+      <w:bookmarkStart w:id="19" w:name="_Toc444537705"/>
+      <w:r>
+        <w:t>4</w:t>
+      </w:r>
+      <w:r>
+        <w:t xml:space="preserve">.1 </w:t>
+      </w:r>
+      <w:r>
+        <w:t xml:space="preserve">Cursos no gratuitos </w:t>
+      </w:r>
+      <w:r>
+        <w:t>sobre el tipo de tecnología</w:t>
+      </w:r>
+      <w:r>
+        <w:t xml:space="preserve"> en general</w:t>
+      </w:r>
+      <w:bookmarkEnd w:id="19"/>
+    </w:p>
     <w:p>
       <w:pPr>
         <w:pStyle w:val="Ttulo3"/>
       </w:pPr>
-      <w:bookmarkStart w:id="18" w:name="_Toc444537703"/>
-      <w:r>
-        <w:t>3.3</w:t>
-      </w:r>
-      <w:proofErr w:type="gramStart"/>
-      <w:r>
-        <w:t>.n</w:t>
-      </w:r>
-      <w:proofErr w:type="gramEnd"/>
-      <w:r>
-        <w:t xml:space="preserve"> Fuente de información n sobre la tecnología específica B</w:t>
-      </w:r>
-      <w:bookmarkEnd w:id="18"/>
+      <w:bookmarkStart w:id="20" w:name="_Toc444537706"/>
+      <w:r>
+        <w:t>4.1.1 Curso no gratuito 1 sobre el tipo de tecnología en general</w:t>
+      </w:r>
+      <w:bookmarkEnd w:id="20"/>
+    </w:p>
+    <w:p>
+      <w:pPr>
+        <w:pStyle w:val="Ttulo3"/>
+      </w:pPr>
+      <w:bookmarkStart w:id="21" w:name="_Toc444537707"/>
+      <w:r>
+        <w:t>4.1.2 Curso no gratuito 2 sobre el tipo de tecnología en general</w:t>
+      </w:r>
+      <w:bookmarkEnd w:id="21"/>
+    </w:p>
+    <w:p>
+      <w:pPr>
+        <w:pStyle w:val="Ttulo3"/>
+      </w:pPr>
+      <w:bookmarkStart w:id="22" w:name="_Toc444537708"/>
+      <w:r>
+        <w:t>4.1.n Curso no gratuito n sobre el tipo de tecnología en general</w:t>
+      </w:r>
+      <w:bookmarkEnd w:id="22"/>
     </w:p>
     <w:p/>
     <w:p>
       <w:pPr>
-        <w:pStyle w:val="Ttulo1"/>
-      </w:pPr>
-      <w:bookmarkStart w:id="19" w:name="_Toc444537704"/>
-      <w:r>
-        <w:t xml:space="preserve">4. </w:t>
-      </w:r>
-      <w:r>
-        <w:t>Fuentes de información</w:t>
-      </w:r>
-      <w:r>
-        <w:t xml:space="preserve"> (cursos no gratuitos)</w:t>
-      </w:r>
-      <w:bookmarkEnd w:id="19"/>
-    </w:p>
-    <w:p>
-      <w:pPr>
         <w:pStyle w:val="Ttulo2"/>
       </w:pPr>
-      <w:bookmarkStart w:id="20" w:name="_Toc444537705"/>
-      <w:r>
-        <w:t>4</w:t>
-      </w:r>
-      <w:r>
-        <w:t xml:space="preserve">.1 </w:t>
-      </w:r>
-      <w:r>
-        <w:t xml:space="preserve">Cursos no gratuitos </w:t>
-      </w:r>
-      <w:r>
-        <w:t>sobre el tipo de tecnología</w:t>
-      </w:r>
-      <w:r>
-        <w:t xml:space="preserve"> en general</w:t>
-      </w:r>
-      <w:bookmarkEnd w:id="20"/>
-    </w:p>
-    <w:p>
-      <w:pPr>
-        <w:pStyle w:val="Ttulo3"/>
-      </w:pPr>
-      <w:bookmarkStart w:id="21" w:name="_Toc444537706"/>
-      <w:r>
-        <w:t>4.1.1 Curso no gratuito 1 sobre el tipo de tecnología en general</w:t>
-      </w:r>
-      <w:bookmarkEnd w:id="21"/>
-    </w:p>
-    <w:p>
-      <w:pPr>
-        <w:pStyle w:val="Ttulo3"/>
-      </w:pPr>
-      <w:bookmarkStart w:id="22" w:name="_Toc444537707"/>
-      <w:r>
-        <w:t>4.1.2 Curso no gratuito 2 sobre el tipo de tecnología en general</w:t>
-      </w:r>
-      <w:bookmarkEnd w:id="22"/>
-    </w:p>
-    <w:p>
-      <w:pPr>
-        <w:pStyle w:val="Ttulo3"/>
-      </w:pPr>
-      <w:bookmarkStart w:id="23" w:name="_Toc444537708"/>
-      <w:r>
-        <w:t>4.1</w:t>
-      </w:r>
-      <w:proofErr w:type="gramStart"/>
-      <w:r>
-        <w:t>.n</w:t>
-      </w:r>
-      <w:proofErr w:type="gramEnd"/>
-      <w:r>
-        <w:t xml:space="preserve"> Curso no gratuito n sobre el tipo de tecnología en general</w:t>
-      </w:r>
-      <w:bookmarkEnd w:id="23"/>
-    </w:p>
-    <w:p/>
-    <w:p>
-      <w:pPr>
-        <w:pStyle w:val="Ttulo2"/>
-      </w:pPr>
-      <w:bookmarkStart w:id="24" w:name="_Toc444537709"/>
+      <w:bookmarkStart w:id="23" w:name="_Toc444537709"/>
       <w:r>
         <w:lastRenderedPageBreak/>
         <w:t>4.2 Cursos</w:t>
@@ -4312,15 +4254,31 @@
       <w:r>
         <w:t xml:space="preserve"> específica A</w:t>
       </w:r>
+      <w:bookmarkEnd w:id="23"/>
+    </w:p>
+    <w:p>
+      <w:pPr>
+        <w:pStyle w:val="Ttulo3"/>
+      </w:pPr>
+      <w:bookmarkStart w:id="24" w:name="_Toc444537710"/>
+      <w:r>
+        <w:t>4.2.1 Curso no gratuito 1 sobre la tecnología específica A</w:t>
+      </w:r>
       <w:bookmarkEnd w:id="24"/>
     </w:p>
     <w:p>
       <w:pPr>
         <w:pStyle w:val="Ttulo3"/>
       </w:pPr>
-      <w:bookmarkStart w:id="25" w:name="_Toc444537710"/>
-      <w:r>
-        <w:t>4.2.1 Curso no gratuito 1 sobre la tecnología específica A</w:t>
+      <w:bookmarkStart w:id="25" w:name="_Toc444537711"/>
+      <w:r>
+        <w:t>4.2.2 Curso no gratuito</w:t>
+      </w:r>
+      <w:r>
+        <w:t xml:space="preserve"> 2</w:t>
+      </w:r>
+      <w:r>
+        <w:t xml:space="preserve"> sobre la tecnología específica A</w:t>
       </w:r>
       <w:bookmarkEnd w:id="25"/>
     </w:p>
@@ -4328,329 +4286,276 @@
       <w:pPr>
         <w:pStyle w:val="Ttulo3"/>
       </w:pPr>
-      <w:bookmarkStart w:id="26" w:name="_Toc444537711"/>
-      <w:r>
-        <w:t>4.2.2 Curso no gratuito</w:t>
-      </w:r>
-      <w:r>
-        <w:t xml:space="preserve"> 2</w:t>
+      <w:bookmarkStart w:id="26" w:name="_Toc444537712"/>
+      <w:r>
+        <w:t>4.2.</w:t>
+      </w:r>
+      <w:r>
+        <w:t>n</w:t>
+      </w:r>
+      <w:r>
+        <w:t xml:space="preserve"> Curso no gratuito </w:t>
+      </w:r>
+      <w:r>
+        <w:t>n</w:t>
       </w:r>
       <w:r>
         <w:t xml:space="preserve"> sobre la tecnología específica A</w:t>
       </w:r>
       <w:bookmarkEnd w:id="26"/>
     </w:p>
+    <w:p/>
+    <w:p>
+      <w:pPr>
+        <w:pStyle w:val="Ttulo2"/>
+      </w:pPr>
+      <w:bookmarkStart w:id="27" w:name="_Toc444537713"/>
+      <w:r>
+        <w:t>4.3 Cursos</w:t>
+      </w:r>
+      <w:r>
+        <w:t xml:space="preserve"> </w:t>
+      </w:r>
+      <w:r>
+        <w:t xml:space="preserve">no gratuitos </w:t>
+      </w:r>
+      <w:r>
+        <w:t>sobre la tecnología</w:t>
+      </w:r>
+      <w:r>
+        <w:t xml:space="preserve"> específica B</w:t>
+      </w:r>
+      <w:bookmarkEnd w:id="27"/>
+    </w:p>
     <w:p>
       <w:pPr>
         <w:pStyle w:val="Ttulo3"/>
       </w:pPr>
-      <w:bookmarkStart w:id="27" w:name="_Toc444537712"/>
-      <w:r>
-        <w:t>4.2</w:t>
-      </w:r>
-      <w:proofErr w:type="gramStart"/>
-      <w:r>
-        <w:t>.</w:t>
-      </w:r>
-      <w:r>
-        <w:t>n</w:t>
-      </w:r>
-      <w:proofErr w:type="gramEnd"/>
-      <w:r>
-        <w:t xml:space="preserve"> Curso no gratuito </w:t>
-      </w:r>
-      <w:r>
-        <w:t>n</w:t>
-      </w:r>
-      <w:r>
-        <w:t xml:space="preserve"> sobre la tecnología específica A</w:t>
-      </w:r>
-      <w:bookmarkEnd w:id="27"/>
+      <w:bookmarkStart w:id="28" w:name="_Toc444537714"/>
+      <w:r>
+        <w:t>4.3.1 Curso no gratuito 1 sobre la tecnología específica B</w:t>
+      </w:r>
+      <w:bookmarkEnd w:id="28"/>
+    </w:p>
+    <w:p>
+      <w:pPr>
+        <w:pStyle w:val="Ttulo3"/>
+      </w:pPr>
+      <w:bookmarkStart w:id="29" w:name="_Toc444537715"/>
+      <w:r>
+        <w:t>4.3.2 Curso no gratuito 2 sobre la tecnología específica B</w:t>
+      </w:r>
+      <w:bookmarkEnd w:id="29"/>
+    </w:p>
+    <w:p>
+      <w:pPr>
+        <w:pStyle w:val="Ttulo3"/>
+      </w:pPr>
+      <w:bookmarkStart w:id="30" w:name="_Toc444537716"/>
+      <w:r>
+        <w:t>4.3.n Curso no gratuito n sobre la tecnología específica B</w:t>
+      </w:r>
+      <w:bookmarkEnd w:id="30"/>
     </w:p>
     <w:p/>
     <w:p>
       <w:pPr>
+        <w:pStyle w:val="Ttulo1"/>
+      </w:pPr>
+      <w:bookmarkStart w:id="31" w:name="_Toc444537717"/>
+      <w:r>
+        <w:t xml:space="preserve">5. </w:t>
+      </w:r>
+      <w:r>
+        <w:t>Fuentes de información</w:t>
+      </w:r>
+      <w:r>
+        <w:t xml:space="preserve"> (cursos gratuitos)</w:t>
+      </w:r>
+      <w:bookmarkEnd w:id="31"/>
+    </w:p>
+    <w:p>
+      <w:pPr>
         <w:pStyle w:val="Ttulo2"/>
       </w:pPr>
-      <w:bookmarkStart w:id="28" w:name="_Toc444537713"/>
-      <w:r>
-        <w:t>4.3 Cursos</w:t>
+      <w:bookmarkStart w:id="32" w:name="_Toc444537718"/>
+      <w:r>
+        <w:t>5</w:t>
+      </w:r>
+      <w:r>
+        <w:t xml:space="preserve">.1 </w:t>
+      </w:r>
+      <w:r>
+        <w:t xml:space="preserve">Cursos gratuitos </w:t>
+      </w:r>
+      <w:r>
+        <w:t>sobre el tipo de tecnología</w:t>
+      </w:r>
+      <w:r>
+        <w:t xml:space="preserve"> en general</w:t>
+      </w:r>
+      <w:bookmarkEnd w:id="32"/>
+    </w:p>
+    <w:p>
+      <w:pPr>
+        <w:pStyle w:val="Ttulo3"/>
+      </w:pPr>
+      <w:bookmarkStart w:id="33" w:name="_Toc444537719"/>
+      <w:r>
+        <w:t>5.1.1 Curso gratuito 1 sobre el tipo de tecnología en general</w:t>
+      </w:r>
+      <w:bookmarkEnd w:id="33"/>
+    </w:p>
+    <w:p>
+      <w:pPr>
+        <w:pStyle w:val="Ttulo3"/>
+      </w:pPr>
+      <w:bookmarkStart w:id="34" w:name="_Toc444537720"/>
+      <w:r>
+        <w:t>5.1.2 Curso gratuito 2 sobre el tipo de tecnología en general</w:t>
+      </w:r>
+      <w:bookmarkEnd w:id="34"/>
+    </w:p>
+    <w:p>
+      <w:pPr>
+        <w:pStyle w:val="Ttulo3"/>
+      </w:pPr>
+      <w:bookmarkStart w:id="35" w:name="_Toc444537721"/>
+      <w:r>
+        <w:t>5.1.n Curso gratuito n sobre el tipo de tecnología en general</w:t>
+      </w:r>
+      <w:bookmarkEnd w:id="35"/>
+    </w:p>
+    <w:p/>
+    <w:p>
+      <w:pPr>
+        <w:pStyle w:val="Ttulo2"/>
+      </w:pPr>
+      <w:bookmarkStart w:id="36" w:name="_Toc444537722"/>
+      <w:r>
+        <w:t>5.2 Cursos</w:t>
       </w:r>
       <w:r>
         <w:t xml:space="preserve"> </w:t>
       </w:r>
       <w:r>
-        <w:t xml:space="preserve">no gratuitos </w:t>
+        <w:t xml:space="preserve">gratuitos </w:t>
       </w:r>
       <w:r>
         <w:t>sobre la tecnología</w:t>
       </w:r>
       <w:r>
+        <w:t xml:space="preserve"> específica A</w:t>
+      </w:r>
+      <w:bookmarkEnd w:id="36"/>
+    </w:p>
+    <w:p>
+      <w:pPr>
+        <w:pStyle w:val="Ttulo3"/>
+      </w:pPr>
+      <w:bookmarkStart w:id="37" w:name="_Toc444537723"/>
+      <w:r>
+        <w:t>5.2.1 Curso gratuito 1 sobre la tecnología específica A</w:t>
+      </w:r>
+      <w:bookmarkEnd w:id="37"/>
+    </w:p>
+    <w:p>
+      <w:pPr>
+        <w:pStyle w:val="Ttulo3"/>
+      </w:pPr>
+      <w:bookmarkStart w:id="38" w:name="_Toc444537724"/>
+      <w:r>
+        <w:t>5.2.2 Curso gratuito 2 sobre la tecnología específica A</w:t>
+      </w:r>
+      <w:bookmarkEnd w:id="38"/>
+    </w:p>
+    <w:p>
+      <w:pPr>
+        <w:pStyle w:val="Ttulo3"/>
+      </w:pPr>
+      <w:bookmarkStart w:id="39" w:name="_Toc444537725"/>
+      <w:r>
+        <w:t>5.2.n Curso gratuito n sobre la tecnología especifica A</w:t>
+      </w:r>
+      <w:bookmarkEnd w:id="39"/>
+    </w:p>
+    <w:p>
+      <w:pPr>
+        <w:pStyle w:val="Ttulo3"/>
+      </w:pPr>
+    </w:p>
+    <w:p>
+      <w:pPr>
+        <w:pStyle w:val="Ttulo2"/>
+      </w:pPr>
+      <w:bookmarkStart w:id="40" w:name="_Toc444537726"/>
+      <w:r>
+        <w:t>5.3 Cursos</w:t>
+      </w:r>
+      <w:r>
+        <w:t xml:space="preserve"> </w:t>
+      </w:r>
+      <w:r>
+        <w:t xml:space="preserve">gratuitos </w:t>
+      </w:r>
+      <w:r>
+        <w:t>sobre la tecnología</w:t>
+      </w:r>
+      <w:r>
         <w:t xml:space="preserve"> específica B</w:t>
       </w:r>
-      <w:bookmarkEnd w:id="28"/>
+      <w:bookmarkEnd w:id="40"/>
     </w:p>
     <w:p>
       <w:pPr>
         <w:pStyle w:val="Ttulo3"/>
       </w:pPr>
-      <w:bookmarkStart w:id="29" w:name="_Toc444537714"/>
-      <w:r>
-        <w:t>4.3.1 Curso no gratuito 1 sobre la tecnología específica B</w:t>
-      </w:r>
-      <w:bookmarkEnd w:id="29"/>
+      <w:bookmarkStart w:id="41" w:name="_Toc444537727"/>
+      <w:r>
+        <w:t xml:space="preserve">5.3.1 Curso gratuito 1 sobre la tecnología específica </w:t>
+      </w:r>
+      <w:r>
+        <w:t>B</w:t>
+      </w:r>
+      <w:bookmarkEnd w:id="41"/>
     </w:p>
     <w:p>
       <w:pPr>
         <w:pStyle w:val="Ttulo3"/>
       </w:pPr>
-      <w:bookmarkStart w:id="30" w:name="_Toc444537715"/>
-      <w:r>
-        <w:t>4.3.2 Curso no gratuito 2 sobre la tecnología específica B</w:t>
-      </w:r>
-      <w:bookmarkEnd w:id="30"/>
+      <w:bookmarkStart w:id="42" w:name="_Toc444537728"/>
+      <w:r>
+        <w:t xml:space="preserve">5.3.2 Curso gratuito 2 sobre la tecnología específica </w:t>
+      </w:r>
+      <w:r>
+        <w:t>B</w:t>
+      </w:r>
+      <w:bookmarkEnd w:id="42"/>
     </w:p>
     <w:p>
       <w:pPr>
         <w:pStyle w:val="Ttulo3"/>
       </w:pPr>
-      <w:bookmarkStart w:id="31" w:name="_Toc444537716"/>
-      <w:r>
-        <w:t>4.3</w:t>
-      </w:r>
-      <w:proofErr w:type="gramStart"/>
-      <w:r>
-        <w:t>.n</w:t>
-      </w:r>
-      <w:proofErr w:type="gramEnd"/>
-      <w:r>
-        <w:t xml:space="preserve"> Curso no gratuito n sobre la tecnología específica B</w:t>
-      </w:r>
-      <w:bookmarkEnd w:id="31"/>
+      <w:bookmarkStart w:id="43" w:name="_Toc444537729"/>
+      <w:r>
+        <w:t xml:space="preserve">5.3.n Curso gratuito n sobre la tecnología especifica </w:t>
+      </w:r>
+      <w:r>
+        <w:t>B</w:t>
+      </w:r>
+      <w:bookmarkEnd w:id="43"/>
     </w:p>
     <w:p/>
     <w:p>
       <w:pPr>
         <w:pStyle w:val="Ttulo1"/>
       </w:pPr>
-      <w:bookmarkStart w:id="32" w:name="_Toc444537717"/>
-      <w:r>
-        <w:t xml:space="preserve">5. </w:t>
-      </w:r>
-      <w:r>
-        <w:t>Fuentes de información</w:t>
-      </w:r>
-      <w:r>
-        <w:t xml:space="preserve"> (cursos gratuitos)</w:t>
-      </w:r>
-      <w:bookmarkEnd w:id="32"/>
-    </w:p>
-    <w:p>
-      <w:pPr>
-        <w:pStyle w:val="Ttulo2"/>
-      </w:pPr>
-      <w:bookmarkStart w:id="33" w:name="_Toc444537718"/>
-      <w:r>
-        <w:t>5</w:t>
-      </w:r>
-      <w:r>
-        <w:t xml:space="preserve">.1 </w:t>
-      </w:r>
-      <w:r>
-        <w:t xml:space="preserve">Cursos gratuitos </w:t>
-      </w:r>
-      <w:r>
-        <w:t>sobre el tipo de tecnología</w:t>
-      </w:r>
-      <w:r>
-        <w:t xml:space="preserve"> en general</w:t>
-      </w:r>
-      <w:bookmarkEnd w:id="33"/>
-    </w:p>
-    <w:p>
-      <w:pPr>
-        <w:pStyle w:val="Ttulo3"/>
-      </w:pPr>
-      <w:bookmarkStart w:id="34" w:name="_Toc444537719"/>
-      <w:r>
-        <w:t>5.1.1 Curso gratuito 1 sobre el tipo de tecnología en general</w:t>
-      </w:r>
-      <w:bookmarkEnd w:id="34"/>
-    </w:p>
-    <w:p>
-      <w:pPr>
-        <w:pStyle w:val="Ttulo3"/>
-      </w:pPr>
-      <w:bookmarkStart w:id="35" w:name="_Toc444537720"/>
-      <w:r>
-        <w:t>5.1.2 Curso gratuito 2 sobre el tipo de tecnología en general</w:t>
-      </w:r>
-      <w:bookmarkEnd w:id="35"/>
-    </w:p>
-    <w:p>
-      <w:pPr>
-        <w:pStyle w:val="Ttulo3"/>
-      </w:pPr>
-      <w:bookmarkStart w:id="36" w:name="_Toc444537721"/>
-      <w:r>
-        <w:t>5.1</w:t>
-      </w:r>
-      <w:proofErr w:type="gramStart"/>
-      <w:r>
-        <w:t>.n</w:t>
-      </w:r>
-      <w:proofErr w:type="gramEnd"/>
-      <w:r>
-        <w:t xml:space="preserve"> Curso gratuito n sobre el tipo de tecnología en general</w:t>
-      </w:r>
-      <w:bookmarkEnd w:id="36"/>
-    </w:p>
-    <w:p/>
-    <w:p>
-      <w:pPr>
-        <w:pStyle w:val="Ttulo2"/>
-      </w:pPr>
-      <w:bookmarkStart w:id="37" w:name="_Toc444537722"/>
-      <w:r>
-        <w:t>5.2 Cursos</w:t>
-      </w:r>
-      <w:r>
-        <w:t xml:space="preserve"> </w:t>
-      </w:r>
-      <w:r>
-        <w:t xml:space="preserve">gratuitos </w:t>
-      </w:r>
-      <w:r>
-        <w:t>sobre la tecnología</w:t>
-      </w:r>
-      <w:r>
-        <w:t xml:space="preserve"> específica A</w:t>
-      </w:r>
-      <w:bookmarkEnd w:id="37"/>
-    </w:p>
-    <w:p>
-      <w:pPr>
-        <w:pStyle w:val="Ttulo3"/>
-      </w:pPr>
-      <w:bookmarkStart w:id="38" w:name="_Toc444537723"/>
-      <w:r>
-        <w:t>5.2.1 Curso gratuito 1 sobre la tecnología específica A</w:t>
-      </w:r>
-      <w:bookmarkEnd w:id="38"/>
-    </w:p>
-    <w:p>
-      <w:pPr>
-        <w:pStyle w:val="Ttulo3"/>
-      </w:pPr>
-      <w:bookmarkStart w:id="39" w:name="_Toc444537724"/>
-      <w:r>
-        <w:t>5.2.2 Curso gratuito 2 sobre la tecnología específica A</w:t>
-      </w:r>
-      <w:bookmarkEnd w:id="39"/>
-    </w:p>
-    <w:p>
-      <w:pPr>
-        <w:pStyle w:val="Ttulo3"/>
-      </w:pPr>
-      <w:bookmarkStart w:id="40" w:name="_Toc444537725"/>
-      <w:r>
-        <w:t>5.2</w:t>
-      </w:r>
-      <w:proofErr w:type="gramStart"/>
-      <w:r>
-        <w:t>.n</w:t>
-      </w:r>
-      <w:proofErr w:type="gramEnd"/>
-      <w:r>
-        <w:t xml:space="preserve"> Curso gratuito n sobre la tecnología especifica A</w:t>
-      </w:r>
-      <w:bookmarkEnd w:id="40"/>
-    </w:p>
-    <w:p>
-      <w:pPr>
-        <w:pStyle w:val="Ttulo3"/>
-      </w:pPr>
-    </w:p>
-    <w:p>
-      <w:pPr>
-        <w:pStyle w:val="Ttulo2"/>
-      </w:pPr>
-      <w:bookmarkStart w:id="41" w:name="_Toc444537726"/>
-      <w:r>
-        <w:t>5.3 Cursos</w:t>
-      </w:r>
-      <w:r>
-        <w:t xml:space="preserve"> </w:t>
-      </w:r>
-      <w:r>
-        <w:t xml:space="preserve">gratuitos </w:t>
-      </w:r>
-      <w:r>
-        <w:t>sobre la tecnología</w:t>
-      </w:r>
-      <w:r>
-        <w:t xml:space="preserve"> específica B</w:t>
-      </w:r>
-      <w:bookmarkEnd w:id="41"/>
-    </w:p>
-    <w:p>
-      <w:pPr>
-        <w:pStyle w:val="Ttulo3"/>
-      </w:pPr>
-      <w:bookmarkStart w:id="42" w:name="_Toc444537727"/>
-      <w:r>
-        <w:t xml:space="preserve">5.3.1 Curso gratuito 1 sobre la tecnología específica </w:t>
-      </w:r>
-      <w:r>
-        <w:t>B</w:t>
-      </w:r>
-      <w:bookmarkEnd w:id="42"/>
-    </w:p>
-    <w:p>
-      <w:pPr>
-        <w:pStyle w:val="Ttulo3"/>
-      </w:pPr>
-      <w:bookmarkStart w:id="43" w:name="_Toc444537728"/>
-      <w:r>
-        <w:t xml:space="preserve">5.3.2 Curso gratuito 2 sobre la tecnología específica </w:t>
-      </w:r>
-      <w:r>
-        <w:t>B</w:t>
-      </w:r>
-      <w:bookmarkEnd w:id="43"/>
-    </w:p>
-    <w:p>
-      <w:pPr>
-        <w:pStyle w:val="Ttulo3"/>
-      </w:pPr>
-      <w:bookmarkStart w:id="44" w:name="_Toc444537729"/>
-      <w:r>
-        <w:t>5.3</w:t>
-      </w:r>
-      <w:proofErr w:type="gramStart"/>
-      <w:r>
-        <w:t>.n</w:t>
-      </w:r>
-      <w:proofErr w:type="gramEnd"/>
-      <w:r>
-        <w:t xml:space="preserve"> Curso gratuito n sobre la tecnología especifica </w:t>
-      </w:r>
-      <w:r>
-        <w:t>B</w:t>
-      </w:r>
-      <w:bookmarkEnd w:id="44"/>
-    </w:p>
-    <w:p/>
-    <w:p>
-      <w:pPr>
-        <w:pStyle w:val="Ttulo1"/>
-      </w:pPr>
-      <w:bookmarkStart w:id="45" w:name="_Toc444537730"/>
+      <w:bookmarkStart w:id="44" w:name="_Toc444537730"/>
       <w:r>
         <w:lastRenderedPageBreak/>
         <w:t>6. Ayudas para estudiar las tecnologías</w:t>
       </w:r>
-      <w:bookmarkEnd w:id="45"/>
+      <w:bookmarkEnd w:id="44"/>
     </w:p>
     <w:p/>
     <w:p/>
@@ -4658,87 +4563,96 @@
       <w:pPr>
         <w:pStyle w:val="Ttulo1"/>
       </w:pPr>
-      <w:bookmarkStart w:id="46" w:name="_Toc444537731"/>
+      <w:bookmarkStart w:id="45" w:name="_Toc444537731"/>
       <w:r>
         <w:t>7. Recursos para implementar las tecnologías</w:t>
       </w:r>
+      <w:bookmarkEnd w:id="45"/>
+    </w:p>
+    <w:p>
+      <w:pPr>
+        <w:pStyle w:val="Ttulo2"/>
+      </w:pPr>
+      <w:bookmarkStart w:id="46" w:name="_Toc444537732"/>
+      <w:r>
+        <w:t xml:space="preserve">7.1 Recursos </w:t>
+      </w:r>
+      <w:r>
+        <w:t>para implementar la tecnología A</w:t>
+      </w:r>
       <w:bookmarkEnd w:id="46"/>
     </w:p>
     <w:p>
       <w:pPr>
+        <w:pStyle w:val="Ttulo3"/>
+      </w:pPr>
+      <w:bookmarkStart w:id="47" w:name="_Toc444537733"/>
+      <w:r>
+        <w:t>7.1.1 Recursos no gratuitos para implementar la tecnología A</w:t>
+      </w:r>
+      <w:bookmarkEnd w:id="47"/>
+    </w:p>
+    <w:p>
+      <w:pPr>
+        <w:pStyle w:val="Ttulo3"/>
+      </w:pPr>
+      <w:bookmarkStart w:id="48" w:name="_Toc444537734"/>
+      <w:r>
+        <w:t>7.1.1 Recursos</w:t>
+      </w:r>
+      <w:r>
+        <w:t xml:space="preserve"> gratuitos para implementar la tecnología A</w:t>
+      </w:r>
+      <w:bookmarkEnd w:id="48"/>
+    </w:p>
+    <w:p/>
+    <w:p>
+      <w:pPr>
         <w:pStyle w:val="Ttulo2"/>
       </w:pPr>
-      <w:bookmarkStart w:id="47" w:name="_Toc444537732"/>
-      <w:r>
-        <w:t xml:space="preserve">7.1 Recursos </w:t>
-      </w:r>
-      <w:r>
-        <w:t>para implementar la tecnología A</w:t>
-      </w:r>
-      <w:bookmarkEnd w:id="47"/>
+      <w:bookmarkStart w:id="49" w:name="_Toc444537735"/>
+      <w:r>
+        <w:t xml:space="preserve">7.2 Recursos para implementar la tecnología </w:t>
+      </w:r>
+      <w:r>
+        <w:t>B</w:t>
+      </w:r>
+      <w:bookmarkEnd w:id="49"/>
     </w:p>
     <w:p>
       <w:pPr>
         <w:pStyle w:val="Ttulo3"/>
       </w:pPr>
-      <w:bookmarkStart w:id="48" w:name="_Toc444537733"/>
-      <w:r>
-        <w:t>7.1.1 Recursos no gratuitos para implementar la tecnología A</w:t>
-      </w:r>
-      <w:bookmarkEnd w:id="48"/>
+      <w:bookmarkStart w:id="50" w:name="_Toc444537736"/>
+      <w:r>
+        <w:t xml:space="preserve">7.2.1 Recursos no gratuitos para implementar la tecnología </w:t>
+      </w:r>
+      <w:r>
+        <w:t>B</w:t>
+      </w:r>
+      <w:bookmarkEnd w:id="50"/>
     </w:p>
     <w:p>
       <w:pPr>
         <w:pStyle w:val="Ttulo3"/>
       </w:pPr>
-      <w:bookmarkStart w:id="49" w:name="_Toc444537734"/>
-      <w:r>
-        <w:t>7.1.1 Recursos no gratuitos para implementar la tecnología A</w:t>
-      </w:r>
-      <w:bookmarkEnd w:id="49"/>
+      <w:bookmarkStart w:id="51" w:name="_Toc444537737"/>
+      <w:r>
+        <w:t>7.2.1 Recursos</w:t>
+      </w:r>
+      <w:r>
+        <w:t xml:space="preserve"> gratuitos para implementar la tecnología </w:t>
+      </w:r>
+      <w:r>
+        <w:t>B</w:t>
+      </w:r>
+      <w:bookmarkEnd w:id="51"/>
     </w:p>
     <w:p/>
     <w:p>
-      <w:pPr>
-        <w:pStyle w:val="Ttulo2"/>
-      </w:pPr>
-      <w:bookmarkStart w:id="50" w:name="_Toc444537735"/>
-      <w:r>
-        <w:t xml:space="preserve">7.2 Recursos para implementar la tecnología </w:t>
-      </w:r>
-      <w:r>
-        <w:t>B</w:t>
-      </w:r>
-      <w:bookmarkEnd w:id="50"/>
-    </w:p>
-    <w:p>
-      <w:pPr>
-        <w:pStyle w:val="Ttulo3"/>
-      </w:pPr>
-      <w:bookmarkStart w:id="51" w:name="_Toc444537736"/>
-      <w:r>
-        <w:t xml:space="preserve">7.2.1 Recursos no gratuitos para implementar la tecnología </w:t>
-      </w:r>
-      <w:r>
-        <w:t>B</w:t>
-      </w:r>
-      <w:bookmarkEnd w:id="51"/>
-    </w:p>
-    <w:p>
-      <w:pPr>
-        <w:pStyle w:val="Ttulo3"/>
-      </w:pPr>
-      <w:bookmarkStart w:id="52" w:name="_Toc444537737"/>
-      <w:r>
-        <w:t xml:space="preserve">7.2.1 Recursos no gratuitos para implementar la tecnología </w:t>
-      </w:r>
-      <w:r>
-        <w:t>B</w:t>
-      </w:r>
+      <w:bookmarkStart w:id="52" w:name="_GoBack"/>
       <w:bookmarkEnd w:id="52"/>
     </w:p>
-    <w:p/>
-    <w:p/>
     <w:p>
       <w:pPr>
         <w:pStyle w:val="Ttulo1"/>
@@ -5076,6 +4990,155 @@
     </w:lvl>
   </w:abstractNum>
   <w:abstractNum w:abstractNumId="2" w15:restartNumberingAfterBreak="0">
+    <w:nsid w:val="4BD872D1"/>
+    <w:multiLevelType w:val="multilevel"/>
+    <w:tmpl w:val="047A253C"/>
+    <w:lvl w:ilvl="0">
+      <w:start w:val="1"/>
+      <w:numFmt w:val="bullet"/>
+      <w:lvlText w:val=""/>
+      <w:lvlJc w:val="left"/>
+      <w:pPr>
+        <w:tabs>
+          <w:tab w:val="num" w:pos="720"/>
+        </w:tabs>
+        <w:ind w:left="720" w:hanging="360"/>
+      </w:pPr>
+      <w:rPr>
+        <w:rFonts w:ascii="Symbol" w:hAnsi="Symbol" w:hint="default"/>
+        <w:sz w:val="20"/>
+      </w:rPr>
+    </w:lvl>
+    <w:lvl w:ilvl="1" w:tentative="1">
+      <w:start w:val="1"/>
+      <w:numFmt w:val="bullet"/>
+      <w:lvlText w:val="o"/>
+      <w:lvlJc w:val="left"/>
+      <w:pPr>
+        <w:tabs>
+          <w:tab w:val="num" w:pos="1440"/>
+        </w:tabs>
+        <w:ind w:left="1440" w:hanging="360"/>
+      </w:pPr>
+      <w:rPr>
+        <w:rFonts w:ascii="Courier New" w:hAnsi="Courier New" w:hint="default"/>
+        <w:sz w:val="20"/>
+      </w:rPr>
+    </w:lvl>
+    <w:lvl w:ilvl="2" w:tentative="1">
+      <w:start w:val="1"/>
+      <w:numFmt w:val="bullet"/>
+      <w:lvlText w:val=""/>
+      <w:lvlJc w:val="left"/>
+      <w:pPr>
+        <w:tabs>
+          <w:tab w:val="num" w:pos="2160"/>
+        </w:tabs>
+        <w:ind w:left="2160" w:hanging="360"/>
+      </w:pPr>
+      <w:rPr>
+        <w:rFonts w:ascii="Wingdings" w:hAnsi="Wingdings" w:hint="default"/>
+        <w:sz w:val="20"/>
+      </w:rPr>
+    </w:lvl>
+    <w:lvl w:ilvl="3" w:tentative="1">
+      <w:start w:val="1"/>
+      <w:numFmt w:val="bullet"/>
+      <w:lvlText w:val=""/>
+      <w:lvlJc w:val="left"/>
+      <w:pPr>
+        <w:tabs>
+          <w:tab w:val="num" w:pos="2880"/>
+        </w:tabs>
+        <w:ind w:left="2880" w:hanging="360"/>
+      </w:pPr>
+      <w:rPr>
+        <w:rFonts w:ascii="Wingdings" w:hAnsi="Wingdings" w:hint="default"/>
+        <w:sz w:val="20"/>
+      </w:rPr>
+    </w:lvl>
+    <w:lvl w:ilvl="4" w:tentative="1">
+      <w:start w:val="1"/>
+      <w:numFmt w:val="bullet"/>
+      <w:lvlText w:val=""/>
+      <w:lvlJc w:val="left"/>
+      <w:pPr>
+        <w:tabs>
+          <w:tab w:val="num" w:pos="3600"/>
+        </w:tabs>
+        <w:ind w:left="3600" w:hanging="360"/>
+      </w:pPr>
+      <w:rPr>
+        <w:rFonts w:ascii="Wingdings" w:hAnsi="Wingdings" w:hint="default"/>
+        <w:sz w:val="20"/>
+      </w:rPr>
+    </w:lvl>
+    <w:lvl w:ilvl="5" w:tentative="1">
+      <w:start w:val="1"/>
+      <w:numFmt w:val="bullet"/>
+      <w:lvlText w:val=""/>
+      <w:lvlJc w:val="left"/>
+      <w:pPr>
+        <w:tabs>
+          <w:tab w:val="num" w:pos="4320"/>
+        </w:tabs>
+        <w:ind w:left="4320" w:hanging="360"/>
+      </w:pPr>
+      <w:rPr>
+        <w:rFonts w:ascii="Wingdings" w:hAnsi="Wingdings" w:hint="default"/>
+        <w:sz w:val="20"/>
+      </w:rPr>
+    </w:lvl>
+    <w:lvl w:ilvl="6" w:tentative="1">
+      <w:start w:val="1"/>
+      <w:numFmt w:val="bullet"/>
+      <w:lvlText w:val=""/>
+      <w:lvlJc w:val="left"/>
+      <w:pPr>
+        <w:tabs>
+          <w:tab w:val="num" w:pos="5040"/>
+        </w:tabs>
+        <w:ind w:left="5040" w:hanging="360"/>
+      </w:pPr>
+      <w:rPr>
+        <w:rFonts w:ascii="Wingdings" w:hAnsi="Wingdings" w:hint="default"/>
+        <w:sz w:val="20"/>
+      </w:rPr>
+    </w:lvl>
+    <w:lvl w:ilvl="7" w:tentative="1">
+      <w:start w:val="1"/>
+      <w:numFmt w:val="bullet"/>
+      <w:lvlText w:val=""/>
+      <w:lvlJc w:val="left"/>
+      <w:pPr>
+        <w:tabs>
+          <w:tab w:val="num" w:pos="5760"/>
+        </w:tabs>
+        <w:ind w:left="5760" w:hanging="360"/>
+      </w:pPr>
+      <w:rPr>
+        <w:rFonts w:ascii="Wingdings" w:hAnsi="Wingdings" w:hint="default"/>
+        <w:sz w:val="20"/>
+      </w:rPr>
+    </w:lvl>
+    <w:lvl w:ilvl="8" w:tentative="1">
+      <w:start w:val="1"/>
+      <w:numFmt w:val="bullet"/>
+      <w:lvlText w:val=""/>
+      <w:lvlJc w:val="left"/>
+      <w:pPr>
+        <w:tabs>
+          <w:tab w:val="num" w:pos="6480"/>
+        </w:tabs>
+        <w:ind w:left="6480" w:hanging="360"/>
+      </w:pPr>
+      <w:rPr>
+        <w:rFonts w:ascii="Wingdings" w:hAnsi="Wingdings" w:hint="default"/>
+        <w:sz w:val="20"/>
+      </w:rPr>
+    </w:lvl>
+  </w:abstractNum>
+  <w:abstractNum w:abstractNumId="3" w15:restartNumberingAfterBreak="0">
     <w:nsid w:val="63673D64"/>
     <w:multiLevelType w:val="hybridMultilevel"/>
     <w:tmpl w:val="10EA503C"/>
@@ -5187,7 +5250,7 @@
       </w:rPr>
     </w:lvl>
   </w:abstractNum>
-  <w:abstractNum w:abstractNumId="3" w15:restartNumberingAfterBreak="0">
+  <w:abstractNum w:abstractNumId="4" w15:restartNumberingAfterBreak="0">
     <w:nsid w:val="69E54BA7"/>
     <w:multiLevelType w:val="multilevel"/>
     <w:tmpl w:val="0C0A001F"/>
@@ -5277,12 +5340,15 @@
     <w:abstractNumId w:val="1"/>
   </w:num>
   <w:num w:numId="2">
-    <w:abstractNumId w:val="3"/>
+    <w:abstractNumId w:val="4"/>
   </w:num>
   <w:num w:numId="3">
     <w:abstractNumId w:val="0"/>
   </w:num>
   <w:num w:numId="4">
+    <w:abstractNumId w:val="3"/>
+  </w:num>
+  <w:num w:numId="5">
     <w:abstractNumId w:val="2"/>
   </w:num>
 </w:numbering>
@@ -5942,6 +6008,45 @@
       <w:ind w:left="440"/>
     </w:pPr>
   </w:style>
+  <w:style w:type="character" w:customStyle="1" w:styleId="apple-converted-space">
+    <w:name w:val="apple-converted-space"/>
+    <w:basedOn w:val="Fuentedeprrafopredeter"/>
+    <w:rsid w:val="00604FDD"/>
+  </w:style>
+  <w:style w:type="character" w:styleId="nfasis">
+    <w:name w:val="Emphasis"/>
+    <w:basedOn w:val="Fuentedeprrafopredeter"/>
+    <w:uiPriority w:val="20"/>
+    <w:qFormat/>
+    <w:rsid w:val="00604FDD"/>
+    <w:rPr>
+      <w:i/>
+      <w:iCs/>
+    </w:rPr>
+  </w:style>
+  <w:style w:type="character" w:styleId="Textoennegrita">
+    <w:name w:val="Strong"/>
+    <w:basedOn w:val="Fuentedeprrafopredeter"/>
+    <w:uiPriority w:val="22"/>
+    <w:qFormat/>
+    <w:rsid w:val="00604FDD"/>
+    <w:rPr>
+      <w:b/>
+      <w:bCs/>
+    </w:rPr>
+  </w:style>
+  <w:style w:type="character" w:styleId="Hipervnculovisitado">
+    <w:name w:val="FollowedHyperlink"/>
+    <w:basedOn w:val="Fuentedeprrafopredeter"/>
+    <w:uiPriority w:val="99"/>
+    <w:semiHidden/>
+    <w:unhideWhenUsed/>
+    <w:rsid w:val="00604FDD"/>
+    <w:rPr>
+      <w:color w:val="954F72" w:themeColor="followedHyperlink"/>
+      <w:u w:val="single"/>
+    </w:rPr>
+  </w:style>
 </w:styles>
 </file>
 
@@ -6211,7 +6316,7 @@
 </file>
 
 <file path=customXml/itemProps1.xml><?xml version="1.0" encoding="utf-8"?>
-<ds:datastoreItem xmlns:ds="http://schemas.openxmlformats.org/officeDocument/2006/customXml" ds:itemID="{AA653552-0F3E-44B5-BA82-E2FC26697E29}">
+<ds:datastoreItem xmlns:ds="http://schemas.openxmlformats.org/officeDocument/2006/customXml" ds:itemID="{04CB90C5-D2F0-4DDF-B374-F1D212FFB20D}">
   <ds:schemaRefs>
     <ds:schemaRef ds:uri="http://schemas.openxmlformats.org/officeDocument/2006/bibliography"/>
   </ds:schemaRefs>

</xml_diff>